<commit_message>
Exercise 1 - FINAL
Exercise 1 - FINAL
</commit_message>
<xml_diff>
--- a/PC Lab 5/Answer Sheet.docx
+++ b/PC Lab 5/Answer Sheet.docx
@@ -609,7 +609,7 @@
         <mc:AlternateContent>
           <mc:Choice Requires="wpg">
             <w:drawing>
-              <wp:anchor distT="0" distB="0" distL="114300" distR="114300" simplePos="0" relativeHeight="251660288" behindDoc="0" locked="0" layoutInCell="1" allowOverlap="1" wp14:anchorId="29D54B6A" wp14:editId="6089CDF2">
+              <wp:anchor distT="0" distB="0" distL="114300" distR="114300" simplePos="0" relativeHeight="251659264" behindDoc="0" locked="0" layoutInCell="1" allowOverlap="1" wp14:anchorId="29D54B6A" wp14:editId="4CB9216D">
                 <wp:simplePos x="0" y="0"/>
                 <wp:positionH relativeFrom="column">
                   <wp:posOffset>217805</wp:posOffset>
@@ -714,7 +714,7 @@
           </mc:Choice>
           <mc:Fallback>
             <w:pict>
-              <v:group w14:anchorId="50B847A3" id="Gruppieren 11" o:spid="_x0000_s1026" style="position:absolute;margin-left:17.15pt;margin-top:2.2pt;width:412pt;height:45.6pt;z-index:251660288" coordsize="52324,5791" o:gfxdata="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">
+              <v:group w14:anchorId="252B3DE7" id="Gruppieren 11" o:spid="_x0000_s1026" style="position:absolute;margin-left:17.15pt;margin-top:2.2pt;width:412pt;height:45.6pt;z-index:251659264" coordsize="52324,5791" o:gfxdata="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">
                 <v:shapetype id="_x0000_t75" coordsize="21600,21600" o:spt="75" o:preferrelative="t" path="m@4@5l@4@11@9@11@9@5xe" filled="f" stroked="f">
                   <v:stroke joinstyle="miter"/>
                   <v:formulas>
@@ -862,7 +862,7 @@
           <w:lang w:val="en-US"/>
         </w:rPr>
         <w:drawing>
-          <wp:anchor distT="0" distB="0" distL="114300" distR="114300" simplePos="0" relativeHeight="251661312" behindDoc="0" locked="0" layoutInCell="1" allowOverlap="1" wp14:anchorId="7C524751" wp14:editId="0DDB00F2">
+          <wp:anchor distT="0" distB="0" distL="114300" distR="114300" simplePos="0" relativeHeight="251660288" behindDoc="0" locked="0" layoutInCell="1" allowOverlap="1" wp14:anchorId="7C524751" wp14:editId="75442DDB">
             <wp:simplePos x="0" y="0"/>
             <wp:positionH relativeFrom="column">
               <wp:posOffset>227965</wp:posOffset>
@@ -968,7 +968,7 @@
     </w:p>
     <w:p>
       <w:pPr>
-        <w:pStyle w:val="ListParagraph"/>
+        <w:pStyle w:val="Listenabsatz"/>
         <w:ind w:left="360"/>
         <w:rPr>
           <w:sz w:val="22"/>
@@ -979,7 +979,7 @@
     </w:p>
     <w:p>
       <w:pPr>
-        <w:pStyle w:val="ListParagraph"/>
+        <w:pStyle w:val="Listenabsatz"/>
         <w:ind w:left="360"/>
         <w:rPr>
           <w:sz w:val="22"/>
@@ -990,7 +990,7 @@
     </w:p>
     <w:p>
       <w:pPr>
-        <w:pStyle w:val="ListParagraph"/>
+        <w:pStyle w:val="Listenabsatz"/>
         <w:ind w:left="360"/>
         <w:rPr>
           <w:sz w:val="22"/>
@@ -1001,7 +1001,7 @@
     </w:p>
     <w:p>
       <w:pPr>
-        <w:pStyle w:val="ListParagraph"/>
+        <w:pStyle w:val="Listenabsatz"/>
         <w:ind w:left="360"/>
         <w:rPr>
           <w:sz w:val="22"/>
@@ -1012,7 +1012,7 @@
     </w:p>
     <w:p>
       <w:pPr>
-        <w:pStyle w:val="ListParagraph"/>
+        <w:pStyle w:val="Listenabsatz"/>
         <w:ind w:left="360"/>
         <w:rPr>
           <w:sz w:val="22"/>
@@ -1023,7 +1023,7 @@
     </w:p>
     <w:p>
       <w:pPr>
-        <w:pStyle w:val="ListParagraph"/>
+        <w:pStyle w:val="Listenabsatz"/>
         <w:ind w:left="360"/>
         <w:rPr>
           <w:sz w:val="22"/>
@@ -1034,35 +1034,655 @@
     </w:p>
     <w:p>
       <w:pPr>
-        <w:pStyle w:val="ListParagraph"/>
+        <w:pStyle w:val="Listenabsatz"/>
         <w:ind w:left="360"/>
-        <w:rPr>
-          <w:sz w:val="22"/>
-          <w:szCs w:val="22"/>
-          <w:lang w:val="en-US"/>
-        </w:rPr>
-      </w:pPr>
-      <w:r>
-        <w:rPr>
-          <w:sz w:val="22"/>
-          <w:szCs w:val="22"/>
-          <w:lang w:val="en-US"/>
-        </w:rPr>
-        <w:t>Lorem Ipsum</w:t>
-      </w:r>
-    </w:p>
-    <w:p>
-      <w:pPr>
-        <w:rPr>
-          <w:sz w:val="22"/>
-          <w:szCs w:val="22"/>
-          <w:lang w:val="en-US"/>
-        </w:rPr>
-      </w:pPr>
-    </w:p>
-    <w:p>
-      <w:pPr>
-        <w:pStyle w:val="ListParagraph"/>
+        <w:jc w:val="both"/>
+        <w:rPr>
+          <w:sz w:val="22"/>
+          <w:szCs w:val="22"/>
+          <w:lang w:val="en-US"/>
+        </w:rPr>
+      </w:pPr>
+      <w:r>
+        <w:rPr>
+          <w:sz w:val="22"/>
+          <w:szCs w:val="22"/>
+          <w:lang w:val="en-US"/>
+        </w:rPr>
+        <w:t>According to the summary statistics, the data set does not contain any missing values, which can be identified from the column “</w:t>
+      </w:r>
+      <w:proofErr w:type="spellStart"/>
+      <w:r>
+        <w:rPr>
+          <w:sz w:val="22"/>
+          <w:szCs w:val="22"/>
+          <w:lang w:val="en-US"/>
+        </w:rPr>
+        <w:t>na</w:t>
+      </w:r>
+      <w:proofErr w:type="spellEnd"/>
+      <w:r>
+        <w:rPr>
+          <w:sz w:val="22"/>
+          <w:szCs w:val="22"/>
+          <w:lang w:val="en-US"/>
+        </w:rPr>
+        <w:t>” showing zeros for all variables. Furthermore, the dummy variables “employed”, “</w:t>
+      </w:r>
+      <w:proofErr w:type="spellStart"/>
+      <w:r>
+        <w:rPr>
+          <w:sz w:val="22"/>
+          <w:szCs w:val="22"/>
+          <w:lang w:val="en-US"/>
+        </w:rPr>
+        <w:t>morekids</w:t>
+      </w:r>
+      <w:proofErr w:type="spellEnd"/>
+      <w:r>
+        <w:rPr>
+          <w:sz w:val="22"/>
+          <w:szCs w:val="22"/>
+          <w:lang w:val="en-US"/>
+        </w:rPr>
+        <w:t>”, “mul</w:t>
+      </w:r>
+      <w:r>
+        <w:rPr>
+          <w:sz w:val="22"/>
+          <w:szCs w:val="22"/>
+          <w:lang w:val="en-US"/>
+        </w:rPr>
+        <w:t>t</w:t>
+      </w:r>
+      <w:r>
+        <w:rPr>
+          <w:sz w:val="22"/>
+          <w:szCs w:val="22"/>
+          <w:lang w:val="en-US"/>
+        </w:rPr>
+        <w:t>i2nd”, “</w:t>
+      </w:r>
+      <w:proofErr w:type="spellStart"/>
+      <w:r>
+        <w:rPr>
+          <w:sz w:val="22"/>
+          <w:szCs w:val="22"/>
+          <w:lang w:val="en-US"/>
+        </w:rPr>
+        <w:t>samesex</w:t>
+      </w:r>
+      <w:proofErr w:type="spellEnd"/>
+      <w:r>
+        <w:rPr>
+          <w:sz w:val="22"/>
+          <w:szCs w:val="22"/>
+          <w:lang w:val="en-US"/>
+        </w:rPr>
+        <w:t>”, “black”, “</w:t>
+      </w:r>
+      <w:proofErr w:type="spellStart"/>
+      <w:r>
+        <w:rPr>
+          <w:sz w:val="22"/>
+          <w:szCs w:val="22"/>
+          <w:lang w:val="en-US"/>
+        </w:rPr>
+        <w:t>hisp</w:t>
+      </w:r>
+      <w:proofErr w:type="spellEnd"/>
+      <w:r>
+        <w:rPr>
+          <w:sz w:val="22"/>
+          <w:szCs w:val="22"/>
+          <w:lang w:val="en-US"/>
+        </w:rPr>
+        <w:t>”, “</w:t>
+      </w:r>
+      <w:proofErr w:type="spellStart"/>
+      <w:r>
+        <w:rPr>
+          <w:sz w:val="22"/>
+          <w:szCs w:val="22"/>
+          <w:lang w:val="en-US"/>
+        </w:rPr>
+        <w:t>hsgrad</w:t>
+      </w:r>
+      <w:proofErr w:type="spellEnd"/>
+      <w:r>
+        <w:rPr>
+          <w:sz w:val="22"/>
+          <w:szCs w:val="22"/>
+          <w:lang w:val="en-US"/>
+        </w:rPr>
+        <w:t>” and “</w:t>
+      </w:r>
+      <w:proofErr w:type="spellStart"/>
+      <w:r>
+        <w:rPr>
+          <w:sz w:val="22"/>
+          <w:szCs w:val="22"/>
+          <w:lang w:val="en-US"/>
+        </w:rPr>
+        <w:t>colgrad</w:t>
+      </w:r>
+      <w:proofErr w:type="spellEnd"/>
+      <w:r>
+        <w:rPr>
+          <w:sz w:val="22"/>
+          <w:szCs w:val="22"/>
+          <w:lang w:val="en-US"/>
+        </w:rPr>
+        <w:t xml:space="preserve">” seem to be coded correctly as they show min-values of 0, max-values of 1 and number of unique values of 2. </w:t>
+      </w:r>
+      <w:r>
+        <w:rPr>
+          <w:sz w:val="22"/>
+          <w:szCs w:val="22"/>
+          <w:lang w:val="en-US"/>
+        </w:rPr>
+        <w:t xml:space="preserve">In addition, all values of the “continuous” variables seem to be plausible compared to their intrinsic definitions/descriptions. While looking at the race of the study participants, </w:t>
+      </w:r>
+      <w:r>
+        <w:rPr>
+          <w:sz w:val="22"/>
+          <w:szCs w:val="22"/>
+          <w:lang w:val="en-US"/>
+        </w:rPr>
+        <w:t xml:space="preserve">it </w:t>
+      </w:r>
+      <w:r>
+        <w:rPr>
+          <w:sz w:val="22"/>
+          <w:szCs w:val="22"/>
+          <w:lang w:val="en-US"/>
+        </w:rPr>
+        <w:t>seem</w:t>
+      </w:r>
+      <w:r>
+        <w:rPr>
+          <w:sz w:val="22"/>
+          <w:szCs w:val="22"/>
+          <w:lang w:val="en-US"/>
+        </w:rPr>
+        <w:t>s</w:t>
+      </w:r>
+      <w:r>
+        <w:rPr>
+          <w:sz w:val="22"/>
+          <w:szCs w:val="22"/>
+          <w:lang w:val="en-US"/>
+        </w:rPr>
+        <w:t xml:space="preserve"> to be quite homogenous with 12% being Afro-American (“black”) and 3% being Hispanic (“</w:t>
+      </w:r>
+      <w:proofErr w:type="spellStart"/>
+      <w:r>
+        <w:rPr>
+          <w:sz w:val="22"/>
+          <w:szCs w:val="22"/>
+          <w:lang w:val="en-US"/>
+        </w:rPr>
+        <w:t>hisp</w:t>
+      </w:r>
+      <w:proofErr w:type="spellEnd"/>
+      <w:r>
+        <w:rPr>
+          <w:sz w:val="22"/>
+          <w:szCs w:val="22"/>
+          <w:lang w:val="en-US"/>
+        </w:rPr>
+        <w:t xml:space="preserve">”). In addition, the sample is quite balanced </w:t>
+      </w:r>
+      <w:r>
+        <w:rPr>
+          <w:sz w:val="22"/>
+          <w:szCs w:val="22"/>
+          <w:lang w:val="en-US"/>
+        </w:rPr>
+        <w:t>regarding</w:t>
+      </w:r>
+      <w:r>
+        <w:rPr>
+          <w:sz w:val="22"/>
+          <w:szCs w:val="22"/>
+          <w:lang w:val="en-US"/>
+        </w:rPr>
+        <w:t xml:space="preserve"> the education, as 48% have high school degrees and 30% having a college degree. </w:t>
+      </w:r>
+    </w:p>
+    <w:p>
+      <w:pPr>
+        <w:pStyle w:val="Listenabsatz"/>
+        <w:ind w:left="360"/>
+        <w:jc w:val="both"/>
+        <w:rPr>
+          <w:sz w:val="22"/>
+          <w:szCs w:val="22"/>
+          <w:lang w:val="en-US"/>
+        </w:rPr>
+      </w:pPr>
+      <w:r>
+        <w:rPr>
+          <w:noProof/>
+          <w:sz w:val="22"/>
+          <w:szCs w:val="22"/>
+          <w:lang w:val="en-US"/>
+        </w:rPr>
+        <mc:AlternateContent>
+          <mc:Choice Requires="wpg">
+            <w:drawing>
+              <wp:anchor distT="0" distB="0" distL="114300" distR="114300" simplePos="0" relativeHeight="251665408" behindDoc="0" locked="0" layoutInCell="1" allowOverlap="1" wp14:anchorId="3DA08A7D" wp14:editId="174537F9">
+                <wp:simplePos x="0" y="0"/>
+                <wp:positionH relativeFrom="column">
+                  <wp:posOffset>174625</wp:posOffset>
+                </wp:positionH>
+                <wp:positionV relativeFrom="paragraph">
+                  <wp:posOffset>168275</wp:posOffset>
+                </wp:positionV>
+                <wp:extent cx="4114800" cy="1316355"/>
+                <wp:effectExtent l="0" t="0" r="0" b="4445"/>
+                <wp:wrapNone/>
+                <wp:docPr id="6" name="Gruppieren 6"/>
+                <wp:cNvGraphicFramePr/>
+                <a:graphic xmlns:a="http://schemas.openxmlformats.org/drawingml/2006/main">
+                  <a:graphicData uri="http://schemas.microsoft.com/office/word/2010/wordprocessingGroup">
+                    <wpg:wgp>
+                      <wpg:cNvGrpSpPr/>
+                      <wpg:grpSpPr>
+                        <a:xfrm>
+                          <a:off x="0" y="0"/>
+                          <a:ext cx="4114800" cy="1316355"/>
+                          <a:chOff x="0" y="91924"/>
+                          <a:chExt cx="4114800" cy="1316355"/>
+                        </a:xfrm>
+                      </wpg:grpSpPr>
+                      <pic:pic xmlns:pic="http://schemas.openxmlformats.org/drawingml/2006/picture">
+                        <pic:nvPicPr>
+                          <pic:cNvPr id="4" name="Grafik 4"/>
+                          <pic:cNvPicPr>
+                            <a:picLocks noChangeAspect="1"/>
+                          </pic:cNvPicPr>
+                        </pic:nvPicPr>
+                        <pic:blipFill rotWithShape="1">
+                          <a:blip r:embed="rId11">
+                            <a:extLst>
+                              <a:ext uri="{28A0092B-C50C-407E-A947-70E740481C1C}">
+                                <a14:useLocalDpi xmlns:a14="http://schemas.microsoft.com/office/drawing/2010/main" val="0"/>
+                              </a:ext>
+                            </a:extLst>
+                          </a:blip>
+                          <a:srcRect t="6527" b="10"/>
+                          <a:stretch/>
+                        </pic:blipFill>
+                        <pic:spPr>
+                          <a:xfrm>
+                            <a:off x="0" y="91924"/>
+                            <a:ext cx="2113280" cy="1316355"/>
+                          </a:xfrm>
+                          <a:prstGeom prst="rect">
+                            <a:avLst/>
+                          </a:prstGeom>
+                        </pic:spPr>
+                      </pic:pic>
+                      <pic:pic xmlns:pic="http://schemas.openxmlformats.org/drawingml/2006/picture">
+                        <pic:nvPicPr>
+                          <pic:cNvPr id="5" name="Grafik 5"/>
+                          <pic:cNvPicPr>
+                            <a:picLocks noChangeAspect="1"/>
+                          </pic:cNvPicPr>
+                        </pic:nvPicPr>
+                        <pic:blipFill rotWithShape="1">
+                          <a:blip r:embed="rId12">
+                            <a:extLst>
+                              <a:ext uri="{28A0092B-C50C-407E-A947-70E740481C1C}">
+                                <a14:useLocalDpi xmlns:a14="http://schemas.microsoft.com/office/drawing/2010/main" val="0"/>
+                              </a:ext>
+                            </a:extLst>
+                          </a:blip>
+                          <a:srcRect t="7428" b="10"/>
+                          <a:stretch/>
+                        </pic:blipFill>
+                        <pic:spPr>
+                          <a:xfrm>
+                            <a:off x="2001520" y="104624"/>
+                            <a:ext cx="2113280" cy="1303655"/>
+                          </a:xfrm>
+                          <a:prstGeom prst="rect">
+                            <a:avLst/>
+                          </a:prstGeom>
+                        </pic:spPr>
+                      </pic:pic>
+                    </wpg:wgp>
+                  </a:graphicData>
+                </a:graphic>
+                <wp14:sizeRelV relativeFrom="margin">
+                  <wp14:pctHeight>0</wp14:pctHeight>
+                </wp14:sizeRelV>
+              </wp:anchor>
+            </w:drawing>
+          </mc:Choice>
+          <mc:Fallback>
+            <w:pict>
+              <v:group w14:anchorId="00A73AA3" id="Gruppieren 6" o:spid="_x0000_s1026" style="position:absolute;margin-left:13.75pt;margin-top:13.25pt;width:324pt;height:103.65pt;z-index:251665408;mso-height-relative:margin" coordorigin=",919" coordsize="41148,13163" o:gfxdata="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">
+                <v:shape id="Grafik 4" o:spid="_x0000_s1027" type="#_x0000_t75" style="position:absolute;top:919;width:21132;height:13163;visibility:visible;mso-wrap-style:square" o:gfxdata="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">
+                  <v:imagedata r:id="rId13" o:title="" croptop="4278f" cropbottom="7f"/>
+                </v:shape>
+                <v:shape id="Grafik 5" o:spid="_x0000_s1028" type="#_x0000_t75" style="position:absolute;left:20015;top:1046;width:21133;height:13036;visibility:visible;mso-wrap-style:square" o:gfxdata="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">
+                  <v:imagedata r:id="rId14" o:title="" croptop="4868f" cropbottom="7f"/>
+                </v:shape>
+              </v:group>
+            </w:pict>
+          </mc:Fallback>
+        </mc:AlternateContent>
+      </w:r>
+    </w:p>
+    <w:p>
+      <w:pPr>
+        <w:pStyle w:val="Listenabsatz"/>
+        <w:ind w:left="360"/>
+        <w:jc w:val="both"/>
+        <w:rPr>
+          <w:sz w:val="22"/>
+          <w:szCs w:val="22"/>
+          <w:lang w:val="en-US"/>
+        </w:rPr>
+      </w:pPr>
+    </w:p>
+    <w:p>
+      <w:pPr>
+        <w:pStyle w:val="Listenabsatz"/>
+        <w:ind w:left="360"/>
+        <w:jc w:val="both"/>
+        <w:rPr>
+          <w:sz w:val="22"/>
+          <w:szCs w:val="22"/>
+          <w:lang w:val="en-US"/>
+        </w:rPr>
+      </w:pPr>
+    </w:p>
+    <w:p>
+      <w:pPr>
+        <w:pStyle w:val="Listenabsatz"/>
+        <w:ind w:left="360"/>
+        <w:jc w:val="both"/>
+        <w:rPr>
+          <w:sz w:val="22"/>
+          <w:szCs w:val="22"/>
+          <w:lang w:val="en-US"/>
+        </w:rPr>
+      </w:pPr>
+    </w:p>
+    <w:p>
+      <w:pPr>
+        <w:pStyle w:val="Listenabsatz"/>
+        <w:ind w:left="360"/>
+        <w:jc w:val="both"/>
+        <w:rPr>
+          <w:sz w:val="22"/>
+          <w:szCs w:val="22"/>
+          <w:lang w:val="en-US"/>
+        </w:rPr>
+      </w:pPr>
+    </w:p>
+    <w:p>
+      <w:pPr>
+        <w:pStyle w:val="Listenabsatz"/>
+        <w:ind w:left="360"/>
+        <w:jc w:val="both"/>
+        <w:rPr>
+          <w:sz w:val="22"/>
+          <w:szCs w:val="22"/>
+          <w:lang w:val="en-US"/>
+        </w:rPr>
+      </w:pPr>
+    </w:p>
+    <w:p>
+      <w:pPr>
+        <w:pStyle w:val="Listenabsatz"/>
+        <w:ind w:left="360"/>
+        <w:jc w:val="both"/>
+        <w:rPr>
+          <w:sz w:val="22"/>
+          <w:szCs w:val="22"/>
+          <w:lang w:val="en-US"/>
+        </w:rPr>
+      </w:pPr>
+    </w:p>
+    <w:p>
+      <w:pPr>
+        <w:pStyle w:val="Listenabsatz"/>
+        <w:ind w:left="360"/>
+        <w:jc w:val="both"/>
+        <w:rPr>
+          <w:sz w:val="22"/>
+          <w:szCs w:val="22"/>
+          <w:lang w:val="en-US"/>
+        </w:rPr>
+      </w:pPr>
+    </w:p>
+    <w:p>
+      <w:pPr>
+        <w:pStyle w:val="Listenabsatz"/>
+        <w:ind w:left="360"/>
+        <w:jc w:val="both"/>
+        <w:rPr>
+          <w:sz w:val="22"/>
+          <w:szCs w:val="22"/>
+          <w:lang w:val="en-US"/>
+        </w:rPr>
+      </w:pPr>
+    </w:p>
+    <w:p>
+      <w:pPr>
+        <w:pStyle w:val="Listenabsatz"/>
+        <w:ind w:left="360"/>
+        <w:jc w:val="both"/>
+        <w:rPr>
+          <w:sz w:val="22"/>
+          <w:szCs w:val="22"/>
+          <w:lang w:val="en-US"/>
+        </w:rPr>
+      </w:pPr>
+      <w:r>
+        <w:rPr>
+          <w:sz w:val="22"/>
+          <w:szCs w:val="22"/>
+          <w:lang w:val="en-US"/>
+        </w:rPr>
+        <w:t xml:space="preserve">According to the </w:t>
+      </w:r>
+      <w:r>
+        <w:rPr>
+          <w:sz w:val="22"/>
+          <w:szCs w:val="22"/>
+          <w:lang w:val="en-US"/>
+        </w:rPr>
+        <w:t>histograms</w:t>
+      </w:r>
+      <w:r>
+        <w:rPr>
+          <w:sz w:val="22"/>
+          <w:szCs w:val="22"/>
+          <w:lang w:val="en-US"/>
+        </w:rPr>
+        <w:t>, the variable “</w:t>
+      </w:r>
+      <w:proofErr w:type="spellStart"/>
+      <w:r>
+        <w:rPr>
+          <w:sz w:val="22"/>
+          <w:szCs w:val="22"/>
+          <w:lang w:val="en-US"/>
+        </w:rPr>
+        <w:t>kidcount</w:t>
+      </w:r>
+      <w:proofErr w:type="spellEnd"/>
+      <w:r>
+        <w:rPr>
+          <w:sz w:val="22"/>
+          <w:szCs w:val="22"/>
+          <w:lang w:val="en-US"/>
+        </w:rPr>
+        <w:t xml:space="preserve">” </w:t>
+      </w:r>
+      <w:r>
+        <w:rPr>
+          <w:sz w:val="22"/>
+          <w:szCs w:val="22"/>
+          <w:lang w:val="en-US"/>
+        </w:rPr>
+        <w:t xml:space="preserve">has the highest mass of observations at the value of 2, which is strictly decreasing up the value of 11. Looking at the distribution, one could think about defining a threshold value of outlying observations </w:t>
+      </w:r>
+      <w:r>
+        <w:rPr>
+          <w:sz w:val="22"/>
+          <w:szCs w:val="22"/>
+          <w:lang w:val="en-US"/>
+        </w:rPr>
+        <w:t>to</w:t>
+      </w:r>
+      <w:r>
+        <w:rPr>
+          <w:sz w:val="22"/>
+          <w:szCs w:val="22"/>
+          <w:lang w:val="en-US"/>
+        </w:rPr>
+        <w:t xml:space="preserve"> prevent their influence on further econometric analysis. A reasonable threshold could be defined for more than six kids</w:t>
+      </w:r>
+      <w:r>
+        <w:rPr>
+          <w:sz w:val="22"/>
+          <w:szCs w:val="22"/>
+          <w:lang w:val="en-US"/>
+        </w:rPr>
+        <w:t xml:space="preserve">, but requires additional analysis to not omit too </w:t>
+      </w:r>
+      <w:proofErr w:type="gramStart"/>
+      <w:r>
+        <w:rPr>
+          <w:sz w:val="22"/>
+          <w:szCs w:val="22"/>
+          <w:lang w:val="en-US"/>
+        </w:rPr>
+        <w:t>much</w:t>
+      </w:r>
+      <w:proofErr w:type="gramEnd"/>
+      <w:r>
+        <w:rPr>
+          <w:sz w:val="22"/>
+          <w:szCs w:val="22"/>
+          <w:lang w:val="en-US"/>
+        </w:rPr>
+        <w:t xml:space="preserve"> observations</w:t>
+      </w:r>
+      <w:r>
+        <w:rPr>
+          <w:sz w:val="22"/>
+          <w:szCs w:val="22"/>
+          <w:lang w:val="en-US"/>
+        </w:rPr>
+        <w:t>. In addition, according to the histogram of “</w:t>
+      </w:r>
+      <w:proofErr w:type="spellStart"/>
+      <w:r>
+        <w:rPr>
+          <w:sz w:val="22"/>
+          <w:szCs w:val="22"/>
+          <w:lang w:val="en-US"/>
+        </w:rPr>
+        <w:t>weeks_work</w:t>
+      </w:r>
+      <w:proofErr w:type="spellEnd"/>
+      <w:r>
+        <w:rPr>
+          <w:sz w:val="22"/>
+          <w:szCs w:val="22"/>
+          <w:lang w:val="en-US"/>
+        </w:rPr>
+        <w:t xml:space="preserve">”, the distribution is strongly skewed to the min- and max-extremes. This shows that </w:t>
+      </w:r>
+      <w:r>
+        <w:rPr>
+          <w:sz w:val="22"/>
+          <w:szCs w:val="22"/>
+          <w:lang w:val="en-US"/>
+        </w:rPr>
+        <w:t>most of</w:t>
+      </w:r>
+      <w:r>
+        <w:rPr>
+          <w:sz w:val="22"/>
+          <w:szCs w:val="22"/>
+          <w:lang w:val="en-US"/>
+        </w:rPr>
+        <w:t xml:space="preserve"> the sample either does not work or follows a full-time job</w:t>
+      </w:r>
+      <w:r>
+        <w:rPr>
+          <w:sz w:val="22"/>
+          <w:szCs w:val="22"/>
+          <w:lang w:val="en-US"/>
+        </w:rPr>
+        <w:t>, while the rest of the sample is part-time employed with working times between 0 and 50.</w:t>
+      </w:r>
+    </w:p>
+    <w:p>
+      <w:pPr>
+        <w:rPr>
+          <w:sz w:val="22"/>
+          <w:szCs w:val="22"/>
+          <w:lang w:val="en-US"/>
+        </w:rPr>
+      </w:pPr>
+    </w:p>
+    <w:p>
+      <w:pPr>
+        <w:rPr>
+          <w:sz w:val="22"/>
+          <w:szCs w:val="22"/>
+          <w:lang w:val="en-US"/>
+        </w:rPr>
+      </w:pPr>
+    </w:p>
+    <w:p>
+      <w:pPr>
+        <w:rPr>
+          <w:sz w:val="22"/>
+          <w:szCs w:val="22"/>
+          <w:lang w:val="en-US"/>
+        </w:rPr>
+      </w:pPr>
+    </w:p>
+    <w:p>
+      <w:pPr>
+        <w:rPr>
+          <w:sz w:val="22"/>
+          <w:szCs w:val="22"/>
+          <w:lang w:val="en-US"/>
+        </w:rPr>
+      </w:pPr>
+    </w:p>
+    <w:p>
+      <w:pPr>
+        <w:rPr>
+          <w:sz w:val="22"/>
+          <w:szCs w:val="22"/>
+          <w:lang w:val="en-US"/>
+        </w:rPr>
+      </w:pPr>
+    </w:p>
+    <w:p>
+      <w:pPr>
+        <w:rPr>
+          <w:sz w:val="22"/>
+          <w:szCs w:val="22"/>
+          <w:lang w:val="en-US"/>
+        </w:rPr>
+      </w:pPr>
+    </w:p>
+    <w:p>
+      <w:pPr>
+        <w:pStyle w:val="Listenabsatz"/>
         <w:numPr>
           <w:ilvl w:val="0"/>
           <w:numId w:val="1"/>
@@ -1095,7 +1715,7 @@
           <w:lang w:val="en-US"/>
         </w:rPr>
         <w:drawing>
-          <wp:anchor distT="0" distB="0" distL="114300" distR="114300" simplePos="0" relativeHeight="251662336" behindDoc="0" locked="0" layoutInCell="1" allowOverlap="1" wp14:anchorId="7077B358" wp14:editId="7F0DD60A">
+          <wp:anchor distT="0" distB="0" distL="114300" distR="114300" simplePos="0" relativeHeight="251661312" behindDoc="0" locked="0" layoutInCell="1" allowOverlap="1" wp14:anchorId="7077B358" wp14:editId="43F3FCCF">
             <wp:simplePos x="0" y="0"/>
             <wp:positionH relativeFrom="column">
               <wp:posOffset>217805</wp:posOffset>
@@ -1118,7 +1738,7 @@
                     <pic:cNvPicPr/>
                   </pic:nvPicPr>
                   <pic:blipFill>
-                    <a:blip r:embed="rId11">
+                    <a:blip r:embed="rId15">
                       <a:extLst>
                         <a:ext uri="{28A0092B-C50C-407E-A947-70E740481C1C}">
                           <a14:useLocalDpi xmlns:a14="http://schemas.microsoft.com/office/drawing/2010/main" val="0"/>
@@ -1254,23 +1874,6 @@
     <w:p>
       <w:pPr>
         <w:ind w:left="360"/>
-        <w:rPr>
-          <w:sz w:val="22"/>
-          <w:szCs w:val="22"/>
-          <w:lang w:val="en-US"/>
-        </w:rPr>
-      </w:pPr>
-      <w:r>
-        <w:rPr>
-          <w:sz w:val="22"/>
-          <w:szCs w:val="22"/>
-          <w:lang w:val="en-US"/>
-        </w:rPr>
-        <w:t>Lorem Ipsum</w:t>
-      </w:r>
-    </w:p>
-    <w:p>
-      <w:pPr>
         <w:jc w:val="both"/>
         <w:rPr>
           <w:sz w:val="22"/>
@@ -1278,10 +1881,156 @@
           <w:lang w:val="en-US"/>
         </w:rPr>
       </w:pPr>
-    </w:p>
-    <w:p>
-      <w:pPr>
-        <w:pStyle w:val="ListParagraph"/>
+      <w:r>
+        <w:rPr>
+          <w:sz w:val="22"/>
+          <w:szCs w:val="22"/>
+          <w:lang w:val="en-US"/>
+        </w:rPr>
+        <w:t>The table above shows the mean value of the dummy variable “employed” for every number of kids, as well as the number of observations falling into the unique “</w:t>
+      </w:r>
+      <w:proofErr w:type="spellStart"/>
+      <w:r>
+        <w:rPr>
+          <w:sz w:val="22"/>
+          <w:szCs w:val="22"/>
+          <w:lang w:val="en-US"/>
+        </w:rPr>
+        <w:t>kidcount</w:t>
+      </w:r>
+      <w:proofErr w:type="spellEnd"/>
+      <w:r>
+        <w:rPr>
+          <w:sz w:val="22"/>
+          <w:szCs w:val="22"/>
+          <w:lang w:val="en-US"/>
+        </w:rPr>
+        <w:t>” values. First, in accordance with the distribution/histogram of “</w:t>
+      </w:r>
+      <w:proofErr w:type="spellStart"/>
+      <w:r>
+        <w:rPr>
+          <w:sz w:val="22"/>
+          <w:szCs w:val="22"/>
+          <w:lang w:val="en-US"/>
+        </w:rPr>
+        <w:t>kidcount</w:t>
+      </w:r>
+      <w:proofErr w:type="spellEnd"/>
+      <w:r>
+        <w:rPr>
+          <w:sz w:val="22"/>
+          <w:szCs w:val="22"/>
+          <w:lang w:val="en-US"/>
+        </w:rPr>
+        <w:t xml:space="preserve">”, the number of observations </w:t>
+      </w:r>
+      <w:r>
+        <w:rPr>
+          <w:sz w:val="22"/>
+          <w:szCs w:val="22"/>
+          <w:lang w:val="en-US"/>
+        </w:rPr>
+        <w:t>is</w:t>
+      </w:r>
+      <w:r>
+        <w:rPr>
+          <w:sz w:val="22"/>
+          <w:szCs w:val="22"/>
+          <w:lang w:val="en-US"/>
+        </w:rPr>
+        <w:t xml:space="preserve"> strictly decreasing in the number of children. Furthermore, the ratio/percentage of being employed, which is defined as the mean value of a dummy variable, is strictly increasing in the number of child</w:t>
+      </w:r>
+      <w:r>
+        <w:rPr>
+          <w:sz w:val="22"/>
+          <w:szCs w:val="22"/>
+          <w:lang w:val="en-US"/>
+        </w:rPr>
+        <w:t>r</w:t>
+      </w:r>
+      <w:r>
+        <w:rPr>
+          <w:sz w:val="22"/>
+          <w:szCs w:val="22"/>
+          <w:lang w:val="en-US"/>
+        </w:rPr>
+        <w:t>en until the number of children reaches a value of 9 or more. As the number of observations are fairly small</w:t>
+      </w:r>
+      <w:r>
+        <w:rPr>
+          <w:sz w:val="22"/>
+          <w:szCs w:val="22"/>
+          <w:lang w:val="en-US"/>
+        </w:rPr>
+        <w:t xml:space="preserve"> for 9 or more children</w:t>
+      </w:r>
+      <w:r>
+        <w:rPr>
+          <w:sz w:val="22"/>
+          <w:szCs w:val="22"/>
+          <w:lang w:val="en-US"/>
+        </w:rPr>
+        <w:t xml:space="preserve">, and hence the influence on a single observation on the mean </w:t>
+      </w:r>
+      <w:r>
+        <w:rPr>
+          <w:sz w:val="22"/>
+          <w:szCs w:val="22"/>
+          <w:lang w:val="en-US"/>
+        </w:rPr>
+        <w:t>is rather large, one could think of applying a threshold on outlying observations on “</w:t>
+      </w:r>
+      <w:proofErr w:type="spellStart"/>
+      <w:r>
+        <w:rPr>
+          <w:sz w:val="22"/>
+          <w:szCs w:val="22"/>
+          <w:lang w:val="en-US"/>
+        </w:rPr>
+        <w:t>kidcount</w:t>
+      </w:r>
+      <w:proofErr w:type="spellEnd"/>
+      <w:r>
+        <w:rPr>
+          <w:sz w:val="22"/>
+          <w:szCs w:val="22"/>
+          <w:lang w:val="en-US"/>
+        </w:rPr>
+        <w:t xml:space="preserve">” at 9 and more children, as this would underline a strict decrease of employment in the number of children for the whole data set, which would be in accordance with general assumptions that employment becomes less as more children a woman has. Nevertheless, the observations for 8 or less children </w:t>
+      </w:r>
+      <w:proofErr w:type="gramStart"/>
+      <w:r>
+        <w:rPr>
+          <w:sz w:val="22"/>
+          <w:szCs w:val="22"/>
+          <w:lang w:val="en-US"/>
+        </w:rPr>
+        <w:t>is</w:t>
+      </w:r>
+      <w:proofErr w:type="gramEnd"/>
+      <w:r>
+        <w:rPr>
+          <w:sz w:val="22"/>
+          <w:szCs w:val="22"/>
+          <w:lang w:val="en-US"/>
+        </w:rPr>
+        <w:t xml:space="preserve"> expected with participants who have 2 children being most likely employed at a rate of about 60%. </w:t>
+      </w:r>
+    </w:p>
+    <w:p>
+      <w:pPr>
+        <w:jc w:val="both"/>
+        <w:rPr>
+          <w:sz w:val="22"/>
+          <w:szCs w:val="22"/>
+          <w:lang w:val="en-US"/>
+        </w:rPr>
+      </w:pPr>
+    </w:p>
+    <w:p>
+      <w:pPr>
+        <w:pStyle w:val="Listenabsatz"/>
         <w:numPr>
           <w:ilvl w:val="0"/>
           <w:numId w:val="1"/>
@@ -1299,7 +2048,7 @@
     </w:p>
     <w:p>
       <w:pPr>
-        <w:pStyle w:val="ListParagraph"/>
+        <w:pStyle w:val="Listenabsatz"/>
         <w:ind w:left="360"/>
         <w:rPr>
           <w:sz w:val="22"/>
@@ -1315,7 +2064,7 @@
           <w:lang w:val="en-US"/>
         </w:rPr>
         <w:drawing>
-          <wp:anchor distT="0" distB="0" distL="114300" distR="114300" simplePos="0" relativeHeight="251663360" behindDoc="0" locked="0" layoutInCell="1" allowOverlap="1" wp14:anchorId="6AC773BB" wp14:editId="63AB3FB8">
+          <wp:anchor distT="0" distB="0" distL="114300" distR="114300" simplePos="0" relativeHeight="251662336" behindDoc="0" locked="0" layoutInCell="1" allowOverlap="1" wp14:anchorId="6AC773BB" wp14:editId="02366D84">
             <wp:simplePos x="0" y="0"/>
             <wp:positionH relativeFrom="column">
               <wp:posOffset>227330</wp:posOffset>
@@ -1338,7 +2087,7 @@
                     <pic:cNvPicPr/>
                   </pic:nvPicPr>
                   <pic:blipFill>
-                    <a:blip r:embed="rId12">
+                    <a:blip r:embed="rId16">
                       <a:extLst>
                         <a:ext uri="{28A0092B-C50C-407E-A947-70E740481C1C}">
                           <a14:useLocalDpi xmlns:a14="http://schemas.microsoft.com/office/drawing/2010/main" val="0"/>
@@ -1373,7 +2122,7 @@
     </w:p>
     <w:p>
       <w:pPr>
-        <w:pStyle w:val="ListParagraph"/>
+        <w:pStyle w:val="Listenabsatz"/>
         <w:ind w:left="360"/>
         <w:rPr>
           <w:sz w:val="22"/>
@@ -1384,7 +2133,7 @@
     </w:p>
     <w:p>
       <w:pPr>
-        <w:pStyle w:val="ListParagraph"/>
+        <w:pStyle w:val="Listenabsatz"/>
         <w:ind w:left="360"/>
         <w:rPr>
           <w:sz w:val="22"/>
@@ -1395,7 +2144,7 @@
     </w:p>
     <w:p>
       <w:pPr>
-        <w:pStyle w:val="ListParagraph"/>
+        <w:pStyle w:val="Listenabsatz"/>
         <w:ind w:left="360"/>
         <w:rPr>
           <w:sz w:val="22"/>
@@ -1406,7 +2155,7 @@
     </w:p>
     <w:p>
       <w:pPr>
-        <w:pStyle w:val="ListParagraph"/>
+        <w:pStyle w:val="Listenabsatz"/>
         <w:ind w:left="360"/>
         <w:rPr>
           <w:sz w:val="22"/>
@@ -1417,7 +2166,7 @@
     </w:p>
     <w:p>
       <w:pPr>
-        <w:pStyle w:val="ListParagraph"/>
+        <w:pStyle w:val="Listenabsatz"/>
         <w:ind w:left="360"/>
         <w:rPr>
           <w:sz w:val="22"/>
@@ -1428,21 +2177,330 @@
     </w:p>
     <w:p>
       <w:pPr>
-        <w:pStyle w:val="ListParagraph"/>
+        <w:pStyle w:val="Listenabsatz"/>
         <w:ind w:left="360"/>
-        <w:rPr>
-          <w:sz w:val="22"/>
-          <w:szCs w:val="22"/>
-          <w:lang w:val="en-US"/>
-        </w:rPr>
-      </w:pPr>
-      <w:r>
-        <w:rPr>
-          <w:sz w:val="22"/>
-          <w:szCs w:val="22"/>
-          <w:lang w:val="en-US"/>
-        </w:rPr>
-        <w:t>Lorem Ipsum</w:t>
+        <w:jc w:val="both"/>
+        <w:rPr>
+          <w:sz w:val="22"/>
+          <w:szCs w:val="22"/>
+          <w:lang w:val="en-US"/>
+        </w:rPr>
+      </w:pPr>
+      <w:r>
+        <w:rPr>
+          <w:sz w:val="22"/>
+          <w:szCs w:val="22"/>
+          <w:lang w:val="en-US"/>
+        </w:rPr>
+        <w:t xml:space="preserve">The table above shows the number of observations which </w:t>
+      </w:r>
+      <w:proofErr w:type="spellStart"/>
+      <w:r>
+        <w:rPr>
+          <w:sz w:val="22"/>
+          <w:szCs w:val="22"/>
+          <w:lang w:val="en-US"/>
+        </w:rPr>
+        <w:t>fullfill</w:t>
+      </w:r>
+      <w:proofErr w:type="spellEnd"/>
+      <w:r>
+        <w:rPr>
+          <w:sz w:val="22"/>
+          <w:szCs w:val="22"/>
+          <w:lang w:val="en-US"/>
+        </w:rPr>
+        <w:t xml:space="preserve"> the unique value combinations for the variables “multi2nd” and “</w:t>
+      </w:r>
+      <w:proofErr w:type="spellStart"/>
+      <w:r>
+        <w:rPr>
+          <w:sz w:val="22"/>
+          <w:szCs w:val="22"/>
+          <w:lang w:val="en-US"/>
+        </w:rPr>
+        <w:t>morekids</w:t>
+      </w:r>
+      <w:proofErr w:type="spellEnd"/>
+      <w:r>
+        <w:rPr>
+          <w:sz w:val="22"/>
+          <w:szCs w:val="22"/>
+          <w:lang w:val="en-US"/>
+        </w:rPr>
+        <w:t>”. The results are indeed plausible, as</w:t>
+      </w:r>
+      <w:r>
+        <w:rPr>
+          <w:sz w:val="22"/>
+          <w:szCs w:val="22"/>
+          <w:lang w:val="en-US"/>
+        </w:rPr>
+        <w:t xml:space="preserve">, </w:t>
+      </w:r>
+      <w:proofErr w:type="gramStart"/>
+      <w:r>
+        <w:rPr>
+          <w:sz w:val="22"/>
+          <w:szCs w:val="22"/>
+          <w:lang w:val="en-US"/>
+        </w:rPr>
+        <w:t>first of all</w:t>
+      </w:r>
+      <w:proofErr w:type="gramEnd"/>
+      <w:r>
+        <w:rPr>
+          <w:sz w:val="22"/>
+          <w:szCs w:val="22"/>
+          <w:lang w:val="en-US"/>
+        </w:rPr>
+        <w:t>, having less or equal than 2 kids (“</w:t>
+      </w:r>
+      <w:proofErr w:type="spellStart"/>
+      <w:r>
+        <w:rPr>
+          <w:sz w:val="22"/>
+          <w:szCs w:val="22"/>
+          <w:lang w:val="en-US"/>
+        </w:rPr>
+        <w:t>morekids</w:t>
+      </w:r>
+      <w:proofErr w:type="spellEnd"/>
+      <w:r>
+        <w:rPr>
+          <w:sz w:val="22"/>
+          <w:szCs w:val="22"/>
+          <w:lang w:val="en-US"/>
+        </w:rPr>
+        <w:t>” = 0) and having the 2</w:t>
+      </w:r>
+      <w:r>
+        <w:rPr>
+          <w:sz w:val="22"/>
+          <w:szCs w:val="22"/>
+          <w:vertAlign w:val="superscript"/>
+          <w:lang w:val="en-US"/>
+        </w:rPr>
+        <w:t>nd</w:t>
+      </w:r>
+      <w:r>
+        <w:rPr>
+          <w:sz w:val="22"/>
+          <w:szCs w:val="22"/>
+          <w:lang w:val="en-US"/>
+        </w:rPr>
+        <w:t xml:space="preserve"> birth with two or more children at a time (“multi2nd” = 0), which would conclude a total of more than two kids, has zero observations. This underlines full plausibility. Furthermore, </w:t>
+      </w:r>
+      <w:r>
+        <w:rPr>
+          <w:sz w:val="22"/>
+          <w:szCs w:val="22"/>
+          <w:lang w:val="en-US"/>
+        </w:rPr>
+        <w:t>most</w:t>
+      </w:r>
+      <w:r>
+        <w:rPr>
+          <w:sz w:val="22"/>
+          <w:szCs w:val="22"/>
+          <w:lang w:val="en-US"/>
+        </w:rPr>
+        <w:t xml:space="preserve"> observations (</w:t>
+      </w:r>
+      <m:oMath>
+        <m:r>
+          <w:rPr>
+            <w:rFonts w:ascii="Cambria Math" w:hAnsi="Cambria Math"/>
+            <w:sz w:val="22"/>
+            <w:szCs w:val="22"/>
+            <w:lang w:val="en-US"/>
+          </w:rPr>
+          <m:t>≈</m:t>
+        </m:r>
+        <m:f>
+          <m:fPr>
+            <m:ctrlPr>
+              <w:rPr>
+                <w:rFonts w:ascii="Cambria Math" w:hAnsi="Cambria Math"/>
+                <w:i/>
+                <w:sz w:val="22"/>
+                <w:szCs w:val="22"/>
+                <w:lang w:val="en-US"/>
+              </w:rPr>
+            </m:ctrlPr>
+          </m:fPr>
+          <m:num>
+            <m:r>
+              <w:rPr>
+                <w:rFonts w:ascii="Cambria Math" w:hAnsi="Cambria Math"/>
+                <w:sz w:val="22"/>
+                <w:szCs w:val="22"/>
+                <w:lang w:val="en-US"/>
+              </w:rPr>
+              <m:t>2</m:t>
+            </m:r>
+          </m:num>
+          <m:den>
+            <m:r>
+              <w:rPr>
+                <w:rFonts w:ascii="Cambria Math" w:hAnsi="Cambria Math"/>
+                <w:sz w:val="22"/>
+                <w:szCs w:val="22"/>
+                <w:lang w:val="en-US"/>
+              </w:rPr>
+              <m:t>3</m:t>
+            </m:r>
+          </m:den>
+        </m:f>
+        <m:r>
+          <w:rPr>
+            <w:rFonts w:ascii="Cambria Math" w:hAnsi="Cambria Math"/>
+            <w:sz w:val="22"/>
+            <w:szCs w:val="22"/>
+            <w:lang w:val="en-US"/>
+          </w:rPr>
+          <m:t xml:space="preserve"> </m:t>
+        </m:r>
+      </m:oMath>
+      <w:r>
+        <w:rPr>
+          <w:rFonts w:eastAsiaTheme="minorEastAsia"/>
+          <w:sz w:val="22"/>
+          <w:szCs w:val="22"/>
+          <w:lang w:val="en-US"/>
+        </w:rPr>
+        <w:t>,64’373</w:t>
+      </w:r>
+      <w:r>
+        <w:rPr>
+          <w:rFonts w:eastAsiaTheme="minorEastAsia"/>
+          <w:sz w:val="22"/>
+          <w:szCs w:val="22"/>
+          <w:lang w:val="en-US"/>
+        </w:rPr>
+        <w:t>)</w:t>
+      </w:r>
+      <w:r>
+        <w:rPr>
+          <w:sz w:val="22"/>
+          <w:szCs w:val="22"/>
+          <w:lang w:val="en-US"/>
+        </w:rPr>
+        <w:t xml:space="preserve"> li</w:t>
+      </w:r>
+      <w:r>
+        <w:rPr>
+          <w:sz w:val="22"/>
+          <w:szCs w:val="22"/>
+          <w:lang w:val="en-US"/>
+        </w:rPr>
+        <w:t>e</w:t>
+      </w:r>
+      <w:r>
+        <w:rPr>
+          <w:sz w:val="22"/>
+          <w:szCs w:val="22"/>
+          <w:lang w:val="en-US"/>
+        </w:rPr>
+        <w:t xml:space="preserve"> at the intersection of having not more than two kids and not having a second birth with more than one kids</w:t>
+      </w:r>
+      <w:r>
+        <w:rPr>
+          <w:sz w:val="22"/>
+          <w:szCs w:val="22"/>
+          <w:lang w:val="en-US"/>
+        </w:rPr>
+        <w:t>, which is also in accordance with the distribution of “</w:t>
+      </w:r>
+      <w:proofErr w:type="spellStart"/>
+      <w:r>
+        <w:rPr>
+          <w:sz w:val="22"/>
+          <w:szCs w:val="22"/>
+          <w:lang w:val="en-US"/>
+        </w:rPr>
+        <w:t>kidcount</w:t>
+      </w:r>
+      <w:proofErr w:type="spellEnd"/>
+      <w:r>
+        <w:rPr>
+          <w:sz w:val="22"/>
+          <w:szCs w:val="22"/>
+          <w:lang w:val="en-US"/>
+        </w:rPr>
+        <w:t xml:space="preserve">”. The second highest likelihood </w:t>
+      </w:r>
+      <w:r>
+        <w:rPr>
+          <w:sz w:val="22"/>
+          <w:szCs w:val="22"/>
+          <w:lang w:val="en-US"/>
+        </w:rPr>
+        <w:t>(</w:t>
+      </w:r>
+      <m:oMath>
+        <m:r>
+          <w:rPr>
+            <w:rFonts w:ascii="Cambria Math" w:hAnsi="Cambria Math"/>
+            <w:sz w:val="22"/>
+            <w:szCs w:val="22"/>
+            <w:lang w:val="en-US"/>
+          </w:rPr>
+          <m:t>≈</m:t>
+        </m:r>
+        <m:f>
+          <m:fPr>
+            <m:ctrlPr>
+              <w:rPr>
+                <w:rFonts w:ascii="Cambria Math" w:hAnsi="Cambria Math"/>
+                <w:i/>
+                <w:sz w:val="22"/>
+                <w:szCs w:val="22"/>
+                <w:lang w:val="en-US"/>
+              </w:rPr>
+            </m:ctrlPr>
+          </m:fPr>
+          <m:num>
+            <m:r>
+              <w:rPr>
+                <w:rFonts w:ascii="Cambria Math" w:hAnsi="Cambria Math"/>
+                <w:sz w:val="22"/>
+                <w:szCs w:val="22"/>
+                <w:lang w:val="en-US"/>
+              </w:rPr>
+              <m:t>1</m:t>
+            </m:r>
+          </m:num>
+          <m:den>
+            <m:r>
+              <w:rPr>
+                <w:rFonts w:ascii="Cambria Math" w:hAnsi="Cambria Math"/>
+                <w:sz w:val="22"/>
+                <w:szCs w:val="22"/>
+                <w:lang w:val="en-US"/>
+              </w:rPr>
+              <m:t>3</m:t>
+            </m:r>
+          </m:den>
+        </m:f>
+        <m:r>
+          <w:rPr>
+            <w:rFonts w:ascii="Cambria Math" w:hAnsi="Cambria Math"/>
+            <w:sz w:val="22"/>
+            <w:szCs w:val="22"/>
+            <w:lang w:val="en-US"/>
+          </w:rPr>
+          <m:t xml:space="preserve"> </m:t>
+        </m:r>
+      </m:oMath>
+      <w:r>
+        <w:rPr>
+          <w:rFonts w:eastAsiaTheme="minorEastAsia"/>
+          <w:sz w:val="22"/>
+          <w:szCs w:val="22"/>
+          <w:lang w:val="en-US"/>
+        </w:rPr>
+        <w:t xml:space="preserve">,34’726) lies at the intersection of having more than two kids but not having a second birth with more than one child. Lastly, a minority is observed with having more than two kids and having a second birth with more than one child (901). In total, the sum of all four unique combinations also equals the number of total observations. Hence, the cross-table observations are expected and seem fully plausible. </w:t>
       </w:r>
     </w:p>
     <w:p>
@@ -1517,7 +2575,7 @@
     </w:p>
     <w:p>
       <w:pPr>
-        <w:pStyle w:val="ListParagraph"/>
+        <w:pStyle w:val="Listenabsatz"/>
         <w:numPr>
           <w:ilvl w:val="0"/>
           <w:numId w:val="6"/>
@@ -1535,7 +2593,7 @@
     </w:p>
     <w:p>
       <w:pPr>
-        <w:pStyle w:val="ListParagraph"/>
+        <w:pStyle w:val="Listenabsatz"/>
         <w:ind w:left="360"/>
         <w:rPr>
           <w:lang w:val="en-US"/>
@@ -1562,7 +2620,7 @@
                     <pic:cNvPicPr/>
                   </pic:nvPicPr>
                   <pic:blipFill>
-                    <a:blip r:embed="rId13">
+                    <a:blip r:embed="rId17">
                       <a:extLst>
                         <a:ext uri="{28A0092B-C50C-407E-A947-70E740481C1C}">
                           <a14:useLocalDpi xmlns:a14="http://schemas.microsoft.com/office/drawing/2010/main" val="0"/>
@@ -1591,7 +2649,7 @@
     </w:p>
     <w:p>
       <w:pPr>
-        <w:pStyle w:val="ListParagraph"/>
+        <w:pStyle w:val="Listenabsatz"/>
         <w:ind w:left="360"/>
         <w:rPr>
           <w:lang w:val="en-US"/>
@@ -1606,7 +2664,7 @@
     </w:p>
     <w:p>
       <w:pPr>
-        <w:pStyle w:val="ListParagraph"/>
+        <w:pStyle w:val="Listenabsatz"/>
         <w:ind w:left="360"/>
         <w:rPr>
           <w:lang w:val="en-US"/>
@@ -1615,7 +2673,7 @@
     </w:p>
     <w:p>
       <w:pPr>
-        <w:pStyle w:val="ListParagraph"/>
+        <w:pStyle w:val="Listenabsatz"/>
         <w:numPr>
           <w:ilvl w:val="0"/>
           <w:numId w:val="6"/>
@@ -1633,7 +2691,7 @@
     </w:p>
     <w:p>
       <w:pPr>
-        <w:pStyle w:val="ListParagraph"/>
+        <w:pStyle w:val="Listenabsatz"/>
         <w:ind w:left="360"/>
         <w:rPr>
           <w:lang w:val="en-US"/>
@@ -1673,7 +2731,7 @@
                     <pic:cNvPicPr/>
                   </pic:nvPicPr>
                   <pic:blipFill>
-                    <a:blip r:embed="rId14">
+                    <a:blip r:embed="rId18">
                       <a:extLst>
                         <a:ext uri="{28A0092B-C50C-407E-A947-70E740481C1C}">
                           <a14:useLocalDpi xmlns:a14="http://schemas.microsoft.com/office/drawing/2010/main" val="0"/>
@@ -1701,9 +2759,9 @@
       </w:r>
     </w:p>
     <w:sectPr>
-      <w:headerReference w:type="default" r:id="rId15"/>
-      <w:footerReference w:type="even" r:id="rId16"/>
-      <w:footerReference w:type="default" r:id="rId17"/>
+      <w:headerReference w:type="default" r:id="rId19"/>
+      <w:footerReference w:type="even" r:id="rId20"/>
+      <w:footerReference w:type="default" r:id="rId21"/>
       <w:pgSz w:w="11900" w:h="16840"/>
       <w:pgMar w:top="1417" w:right="1417" w:bottom="1134" w:left="1417" w:header="708" w:footer="708" w:gutter="0"/>
       <w:cols w:space="708"/>
@@ -1738,7 +2796,7 @@
   <w:sdt>
     <w:sdtPr>
       <w:rPr>
-        <w:rStyle w:val="PageNumber"/>
+        <w:rStyle w:val="Seitenzahl"/>
       </w:rPr>
       <w:id w:val="919755351"/>
       <w:docPartObj>
@@ -1748,33 +2806,33 @@
     </w:sdtPr>
     <w:sdtEndPr>
       <w:rPr>
-        <w:rStyle w:val="PageNumber"/>
+        <w:rStyle w:val="Seitenzahl"/>
       </w:rPr>
     </w:sdtEndPr>
     <w:sdtContent>
       <w:p>
         <w:pPr>
-          <w:pStyle w:val="Footer"/>
+          <w:pStyle w:val="Fuzeile"/>
           <w:framePr w:wrap="none" w:vAnchor="text" w:hAnchor="margin" w:xAlign="center" w:y="1"/>
           <w:rPr>
-            <w:rStyle w:val="PageNumber"/>
+            <w:rStyle w:val="Seitenzahl"/>
           </w:rPr>
         </w:pPr>
         <w:r>
           <w:rPr>
-            <w:rStyle w:val="PageNumber"/>
+            <w:rStyle w:val="Seitenzahl"/>
           </w:rPr>
           <w:fldChar w:fldCharType="begin"/>
         </w:r>
         <w:r>
           <w:rPr>
-            <w:rStyle w:val="PageNumber"/>
+            <w:rStyle w:val="Seitenzahl"/>
           </w:rPr>
           <w:instrText xml:space="preserve"> PAGE </w:instrText>
         </w:r>
         <w:r>
           <w:rPr>
-            <w:rStyle w:val="PageNumber"/>
+            <w:rStyle w:val="Seitenzahl"/>
           </w:rPr>
           <w:fldChar w:fldCharType="end"/>
         </w:r>
@@ -1783,7 +2841,7 @@
   </w:sdt>
   <w:p>
     <w:pPr>
-      <w:pStyle w:val="Footer"/>
+      <w:pStyle w:val="Fuzeile"/>
     </w:pPr>
   </w:p>
 </w:ftr>
@@ -1794,7 +2852,7 @@
   <w:sdt>
     <w:sdtPr>
       <w:rPr>
-        <w:rStyle w:val="PageNumber"/>
+        <w:rStyle w:val="Seitenzahl"/>
       </w:rPr>
       <w:id w:val="-1734229332"/>
       <w:docPartObj>
@@ -1804,46 +2862,46 @@
     </w:sdtPr>
     <w:sdtEndPr>
       <w:rPr>
-        <w:rStyle w:val="PageNumber"/>
+        <w:rStyle w:val="Seitenzahl"/>
       </w:rPr>
     </w:sdtEndPr>
     <w:sdtContent>
       <w:p>
         <w:pPr>
-          <w:pStyle w:val="Footer"/>
+          <w:pStyle w:val="Fuzeile"/>
           <w:framePr w:wrap="none" w:vAnchor="text" w:hAnchor="margin" w:xAlign="center" w:y="1"/>
           <w:rPr>
-            <w:rStyle w:val="PageNumber"/>
+            <w:rStyle w:val="Seitenzahl"/>
           </w:rPr>
         </w:pPr>
         <w:r>
           <w:rPr>
-            <w:rStyle w:val="PageNumber"/>
+            <w:rStyle w:val="Seitenzahl"/>
           </w:rPr>
           <w:fldChar w:fldCharType="begin"/>
         </w:r>
         <w:r>
           <w:rPr>
-            <w:rStyle w:val="PageNumber"/>
+            <w:rStyle w:val="Seitenzahl"/>
           </w:rPr>
           <w:instrText xml:space="preserve"> PAGE </w:instrText>
         </w:r>
         <w:r>
           <w:rPr>
-            <w:rStyle w:val="PageNumber"/>
+            <w:rStyle w:val="Seitenzahl"/>
           </w:rPr>
           <w:fldChar w:fldCharType="separate"/>
         </w:r>
         <w:r>
           <w:rPr>
-            <w:rStyle w:val="PageNumber"/>
+            <w:rStyle w:val="Seitenzahl"/>
             <w:noProof/>
           </w:rPr>
           <w:t>1</w:t>
         </w:r>
         <w:r>
           <w:rPr>
-            <w:rStyle w:val="PageNumber"/>
+            <w:rStyle w:val="Seitenzahl"/>
           </w:rPr>
           <w:fldChar w:fldCharType="end"/>
         </w:r>
@@ -1852,7 +2910,7 @@
   </w:sdt>
   <w:p>
     <w:pPr>
-      <w:pStyle w:val="Footer"/>
+      <w:pStyle w:val="Fuzeile"/>
     </w:pPr>
   </w:p>
 </w:ftr>
@@ -1881,7 +2939,7 @@
 <w:hdr xmlns:wpc="http://schemas.microsoft.com/office/word/2010/wordprocessingCanvas" xmlns:cx="http://schemas.microsoft.com/office/drawing/2014/chartex" xmlns:cx1="http://schemas.microsoft.com/office/drawing/2015/9/8/chartex" xmlns:cx2="http://schemas.microsoft.com/office/drawing/2015/10/21/chartex" xmlns:cx3="http://schemas.microsoft.com/office/drawing/2016/5/9/chartex" xmlns:cx4="http://schemas.microsoft.com/office/drawing/2016/5/10/chartex" xmlns:cx5="http://schemas.microsoft.com/office/drawing/2016/5/11/chartex" xmlns:cx6="http://schemas.microsoft.com/office/drawing/2016/5/12/chartex" xmlns:cx7="http://schemas.microsoft.com/office/drawing/2016/5/13/chartex" xmlns:cx8="http://schemas.microsoft.com/office/drawing/2016/5/14/chartex" xmlns:mc="http://schemas.openxmlformats.org/markup-compatibility/2006" xmlns:aink="http://schemas.microsoft.com/office/drawing/2016/ink" xmlns:am3d="http://schemas.microsoft.com/office/drawing/2017/model3d" xmlns:o="urn:schemas-microsoft-com:office:office" xmlns:r="http://schemas.openxmlformats.org/officeDocument/2006/relationships" xmlns:m="http://schemas.openxmlformats.org/officeDocument/2006/math" xmlns:v="urn:schemas-microsoft-com:vml" xmlns:wp14="http://schemas.microsoft.com/office/word/2010/wordprocessingDrawing" xmlns:wp="http://schemas.openxmlformats.org/drawingml/2006/wordprocessingDrawing" xmlns:w10="urn:schemas-microsoft-com:office:word" xmlns:w="http://schemas.openxmlformats.org/wordprocessingml/2006/main" xmlns:w14="http://schemas.microsoft.com/office/word/2010/wordml" xmlns:w15="http://schemas.microsoft.com/office/word/2012/wordml" xmlns:w16cex="http://schemas.microsoft.com/office/word/2018/wordml/cex" xmlns:w16cid="http://schemas.microsoft.com/office/word/2016/wordml/cid" xmlns:w16="http://schemas.microsoft.com/office/word/2018/wordml" xmlns:w16sdtdh="http://schemas.microsoft.com/office/word/2020/wordml/sdtdatahash" xmlns:w16se="http://schemas.microsoft.com/office/word/2015/wordml/symex" xmlns:wpg="http://schemas.microsoft.com/office/word/2010/wordprocessingGroup" xmlns:wpi="http://schemas.microsoft.com/office/word/2010/wordprocessingInk" xmlns:wne="http://schemas.microsoft.com/office/word/2006/wordml" xmlns:wps="http://schemas.microsoft.com/office/word/2010/wordprocessingShape" mc:Ignorable="w14 w15 w16se w16cid w16 w16cex w16sdtdh wp14">
   <w:p>
     <w:pPr>
-      <w:pStyle w:val="Header"/>
+      <w:pStyle w:val="Kopfzeile"/>
       <w:jc w:val="right"/>
       <w:rPr>
         <w:lang w:val="en-US"/>
@@ -1910,21 +2968,21 @@
         <w:lang w:val="en-US"/>
       </w:rPr>
       <w:tab/>
-      <w:t xml:space="preserve">Jonas Husmann / </w:t>
+      <w:t xml:space="preserve">Jonas </w:t>
     </w:r>
     <w:proofErr w:type="spellStart"/>
     <w:r>
       <w:rPr>
         <w:lang w:val="en-US"/>
       </w:rPr>
-      <w:t>Niklas</w:t>
+      <w:t>Husmann</w:t>
     </w:r>
     <w:proofErr w:type="spellEnd"/>
     <w:r>
       <w:rPr>
         <w:lang w:val="en-US"/>
       </w:rPr>
-      <w:t xml:space="preserve"> Leander Kampe </w:t>
+      <w:t xml:space="preserve"> / Niklas Leander Kampe </w:t>
     </w:r>
   </w:p>
 </w:hdr>
@@ -2534,25 +3592,25 @@
       </w:pPr>
     </w:lvl>
   </w:abstractNum>
-  <w:num w:numId="1">
+  <w:num w:numId="1" w16cid:durableId="589118113">
     <w:abstractNumId w:val="3"/>
   </w:num>
-  <w:num w:numId="2">
+  <w:num w:numId="2" w16cid:durableId="245303763">
     <w:abstractNumId w:val="1"/>
   </w:num>
-  <w:num w:numId="3">
+  <w:num w:numId="3" w16cid:durableId="927889560">
     <w:abstractNumId w:val="2"/>
   </w:num>
-  <w:num w:numId="4">
+  <w:num w:numId="4" w16cid:durableId="1401367028">
     <w:abstractNumId w:val="4"/>
   </w:num>
-  <w:num w:numId="5">
+  <w:num w:numId="5" w16cid:durableId="1998485964">
     <w:abstractNumId w:val="0"/>
   </w:num>
-  <w:num w:numId="6">
+  <w:num w:numId="6" w16cid:durableId="1786147776">
     <w:abstractNumId w:val="6"/>
   </w:num>
-  <w:num w:numId="7">
+  <w:num w:numId="7" w16cid:durableId="462231045">
     <w:abstractNumId w:val="5"/>
   </w:num>
 </w:numbering>
@@ -2949,15 +4007,15 @@
     <w:lsdException w:name="Unresolved Mention" w:semiHidden="1" w:unhideWhenUsed="1"/>
     <w:lsdException w:name="Smart Link" w:semiHidden="1" w:unhideWhenUsed="1"/>
   </w:latentStyles>
-  <w:style w:type="paragraph" w:default="1" w:styleId="Normal">
+  <w:style w:type="paragraph" w:default="1" w:styleId="Standard">
     <w:name w:val="Normal"/>
     <w:qFormat/>
   </w:style>
-  <w:style w:type="paragraph" w:styleId="Heading1">
+  <w:style w:type="paragraph" w:styleId="berschrift1">
     <w:name w:val="heading 1"/>
-    <w:basedOn w:val="Normal"/>
-    <w:next w:val="Normal"/>
-    <w:link w:val="Heading1Char"/>
+    <w:basedOn w:val="Standard"/>
+    <w:next w:val="Standard"/>
+    <w:link w:val="berschrift1Zchn"/>
     <w:uiPriority w:val="9"/>
     <w:qFormat/>
     <w:rsid w:val="006E77A5"/>
@@ -2974,11 +4032,11 @@
       <w:szCs w:val="32"/>
     </w:rPr>
   </w:style>
-  <w:style w:type="paragraph" w:styleId="Heading2">
+  <w:style w:type="paragraph" w:styleId="berschrift2">
     <w:name w:val="heading 2"/>
-    <w:basedOn w:val="Normal"/>
-    <w:next w:val="Normal"/>
-    <w:link w:val="Heading2Char"/>
+    <w:basedOn w:val="Standard"/>
+    <w:next w:val="Standard"/>
+    <w:link w:val="berschrift2Zchn"/>
     <w:uiPriority w:val="9"/>
     <w:unhideWhenUsed/>
     <w:qFormat/>
@@ -2996,13 +4054,13 @@
       <w:szCs w:val="26"/>
     </w:rPr>
   </w:style>
-  <w:style w:type="character" w:default="1" w:styleId="DefaultParagraphFont">
+  <w:style w:type="character" w:default="1" w:styleId="Absatz-Standardschriftart">
     <w:name w:val="Default Paragraph Font"/>
     <w:uiPriority w:val="1"/>
     <w:semiHidden/>
     <w:unhideWhenUsed/>
   </w:style>
-  <w:style w:type="table" w:default="1" w:styleId="TableNormal">
+  <w:style w:type="table" w:default="1" w:styleId="NormaleTabelle">
     <w:name w:val="Normal Table"/>
     <w:uiPriority w:val="99"/>
     <w:semiHidden/>
@@ -3017,16 +4075,16 @@
       </w:tblCellMar>
     </w:tblPr>
   </w:style>
-  <w:style w:type="numbering" w:default="1" w:styleId="NoList">
+  <w:style w:type="numbering" w:default="1" w:styleId="KeineListe">
     <w:name w:val="No List"/>
     <w:uiPriority w:val="99"/>
     <w:semiHidden/>
     <w:unhideWhenUsed/>
   </w:style>
-  <w:style w:type="character" w:customStyle="1" w:styleId="Heading1Char">
-    <w:name w:val="Heading 1 Char"/>
-    <w:basedOn w:val="DefaultParagraphFont"/>
-    <w:link w:val="Heading1"/>
+  <w:style w:type="character" w:customStyle="1" w:styleId="berschrift1Zchn">
+    <w:name w:val="Überschrift 1 Zchn"/>
+    <w:basedOn w:val="Absatz-Standardschriftart"/>
+    <w:link w:val="berschrift1"/>
     <w:uiPriority w:val="9"/>
     <w:rsid w:val="006E77A5"/>
     <w:rPr>
@@ -3036,10 +4094,10 @@
       <w:szCs w:val="32"/>
     </w:rPr>
   </w:style>
-  <w:style w:type="character" w:customStyle="1" w:styleId="Heading2Char">
-    <w:name w:val="Heading 2 Char"/>
-    <w:basedOn w:val="DefaultParagraphFont"/>
-    <w:link w:val="Heading2"/>
+  <w:style w:type="character" w:customStyle="1" w:styleId="berschrift2Zchn">
+    <w:name w:val="Überschrift 2 Zchn"/>
+    <w:basedOn w:val="Absatz-Standardschriftart"/>
+    <w:link w:val="berschrift2"/>
     <w:uiPriority w:val="9"/>
     <w:rsid w:val="006E77A5"/>
     <w:rPr>
@@ -3049,9 +4107,9 @@
       <w:szCs w:val="26"/>
     </w:rPr>
   </w:style>
-  <w:style w:type="paragraph" w:styleId="ListParagraph">
+  <w:style w:type="paragraph" w:styleId="Listenabsatz">
     <w:name w:val="List Paragraph"/>
-    <w:basedOn w:val="Normal"/>
+    <w:basedOn w:val="Standard"/>
     <w:uiPriority w:val="34"/>
     <w:qFormat/>
     <w:rsid w:val="006E77A5"/>
@@ -3074,9 +4132,9 @@
       <w:lang w:val="de-DE"/>
     </w:rPr>
   </w:style>
-  <w:style w:type="table" w:styleId="TableGrid">
+  <w:style w:type="table" w:styleId="Tabellenraster">
     <w:name w:val="Table Grid"/>
-    <w:basedOn w:val="TableNormal"/>
+    <w:basedOn w:val="NormaleTabelle"/>
     <w:uiPriority w:val="39"/>
     <w:rsid w:val="004B2A36"/>
     <w:tblPr>
@@ -3090,10 +4148,10 @@
       </w:tblBorders>
     </w:tblPr>
   </w:style>
-  <w:style w:type="paragraph" w:styleId="Header">
+  <w:style w:type="paragraph" w:styleId="Kopfzeile">
     <w:name w:val="header"/>
-    <w:basedOn w:val="Normal"/>
-    <w:link w:val="HeaderChar"/>
+    <w:basedOn w:val="Standard"/>
+    <w:link w:val="KopfzeileZchn"/>
     <w:uiPriority w:val="99"/>
     <w:unhideWhenUsed/>
     <w:rsid w:val="0051133D"/>
@@ -3104,17 +4162,17 @@
       </w:tabs>
     </w:pPr>
   </w:style>
-  <w:style w:type="character" w:customStyle="1" w:styleId="HeaderChar">
-    <w:name w:val="Header Char"/>
-    <w:basedOn w:val="DefaultParagraphFont"/>
-    <w:link w:val="Header"/>
+  <w:style w:type="character" w:customStyle="1" w:styleId="KopfzeileZchn">
+    <w:name w:val="Kopfzeile Zchn"/>
+    <w:basedOn w:val="Absatz-Standardschriftart"/>
+    <w:link w:val="Kopfzeile"/>
     <w:uiPriority w:val="99"/>
     <w:rsid w:val="0051133D"/>
   </w:style>
-  <w:style w:type="paragraph" w:styleId="Footer">
+  <w:style w:type="paragraph" w:styleId="Fuzeile">
     <w:name w:val="footer"/>
-    <w:basedOn w:val="Normal"/>
-    <w:link w:val="FooterChar"/>
+    <w:basedOn w:val="Standard"/>
+    <w:link w:val="FuzeileZchn"/>
     <w:uiPriority w:val="99"/>
     <w:unhideWhenUsed/>
     <w:rsid w:val="0051133D"/>
@@ -3125,24 +4183,24 @@
       </w:tabs>
     </w:pPr>
   </w:style>
-  <w:style w:type="character" w:customStyle="1" w:styleId="FooterChar">
-    <w:name w:val="Footer Char"/>
-    <w:basedOn w:val="DefaultParagraphFont"/>
-    <w:link w:val="Footer"/>
+  <w:style w:type="character" w:customStyle="1" w:styleId="FuzeileZchn">
+    <w:name w:val="Fußzeile Zchn"/>
+    <w:basedOn w:val="Absatz-Standardschriftart"/>
+    <w:link w:val="Fuzeile"/>
     <w:uiPriority w:val="99"/>
     <w:rsid w:val="0051133D"/>
   </w:style>
-  <w:style w:type="character" w:styleId="PageNumber">
+  <w:style w:type="character" w:styleId="Seitenzahl">
     <w:name w:val="page number"/>
-    <w:basedOn w:val="DefaultParagraphFont"/>
+    <w:basedOn w:val="Absatz-Standardschriftart"/>
     <w:uiPriority w:val="99"/>
     <w:semiHidden/>
     <w:unhideWhenUsed/>
     <w:rsid w:val="0051133D"/>
   </w:style>
-  <w:style w:type="paragraph" w:styleId="NormalWeb">
+  <w:style w:type="paragraph" w:styleId="StandardWeb">
     <w:name w:val="Normal (Web)"/>
-    <w:basedOn w:val="Normal"/>
+    <w:basedOn w:val="Standard"/>
     <w:uiPriority w:val="99"/>
     <w:semiHidden/>
     <w:unhideWhenUsed/>
@@ -3152,6 +4210,16 @@
     </w:pPr>
     <w:rPr>
       <w:rFonts w:ascii="Times New Roman" w:eastAsia="Times New Roman" w:hAnsi="Times New Roman" w:cs="Times New Roman"/>
+    </w:rPr>
+  </w:style>
+  <w:style w:type="character" w:styleId="Platzhaltertext">
+    <w:name w:val="Placeholder Text"/>
+    <w:basedOn w:val="Absatz-Standardschriftart"/>
+    <w:uiPriority w:val="99"/>
+    <w:semiHidden/>
+    <w:rsid w:val="00682107"/>
+    <w:rPr>
+      <w:color w:val="808080"/>
     </w:rPr>
   </w:style>
 </w:styles>

</xml_diff>